<commit_message>
UESTC ACM Summer Training(2018.7.22)-K
</commit_message>
<xml_diff>
--- a/Trainings/2018SummerTraining/2018.7.22/Report.docx
+++ b/Trainings/2018SummerTraining/2018.7.22/Report.docx
@@ -43,9 +43,6 @@
     <w:p>
       <w:pPr>
         <w:ind w:firstLine="420"/>
-        <w:rPr>
-          <w:rFonts w:hint="eastAsia"/>
-        </w:rPr>
       </w:pPr>
       <w:r>
         <w:t>7/12 in UESTC</w:t>
@@ -69,11 +66,6 @@
       </w:r>
     </w:p>
     <w:p>
-      <w:pPr>
-        <w:rPr>
-          <w:rFonts w:hint="eastAsia"/>
-        </w:rPr>
-      </w:pPr>
       <w:r>
         <w:tab/>
         <w:t>A</w:t>
@@ -116,6 +108,11 @@
       </w:r>
       <w:r>
         <w:tab/>
+      </w:r>
+      <w:r>
+        <w:rPr>
+          <w:strike/>
+        </w:rPr>
         <w:t>K</w:t>
       </w:r>
       <w:r>
@@ -126,9 +123,6 @@
     <w:p>
       <w:pPr>
         <w:pStyle w:val="3"/>
-        <w:rPr>
-          <w:rFonts w:hint="eastAsia"/>
-        </w:rPr>
       </w:pPr>
       <w:r>
         <w:rPr>
@@ -2040,9 +2034,15 @@
         <w:rPr>
           <w:rFonts w:hint="eastAsia"/>
         </w:rPr>
-        <w:t>一个点集</w:t>
+        <w:t>一个点</w:t>
       </w:r>
       <w:proofErr w:type="gramEnd"/>
+      <w:r>
+        <w:rPr>
+          <w:rFonts w:hint="eastAsia"/>
+        </w:rPr>
+        <w:t>集</w:t>
+      </w:r>
       <m:oMath>
         <m:r>
           <m:rPr>
@@ -2102,11 +2102,6 @@
     </w:p>
     <w:p/>
     <w:p>
-      <w:pPr>
-        <w:rPr>
-          <w:rFonts w:hint="eastAsia"/>
-        </w:rPr>
-      </w:pPr>
       <w:r>
         <w:tab/>
       </w:r>
@@ -2148,16 +2143,498 @@
         <w:rPr>
           <w:rFonts w:hint="eastAsia"/>
         </w:rPr>
-        <w:t>集合里的点则不用管了，如果没有那么我们选择深度尽可能浅的结点</w:t>
+        <w:t>集合里的点则不用管了，如果没有那么我们选择深度尽可能浅的结点能够保证以后尽可能的少选结点。</w:t>
+      </w:r>
+    </w:p>
+    <w:p/>
+    <w:p>
+      <w:pPr>
+        <w:pStyle w:val="3"/>
+      </w:pPr>
+      <w:r>
+        <w:lastRenderedPageBreak/>
+        <w:t>K</w:t>
+      </w:r>
+    </w:p>
+    <w:p>
+      <w:r>
+        <w:tab/>
+      </w:r>
+      <w:r>
+        <w:rPr>
+          <w:rFonts w:hint="eastAsia"/>
+        </w:rPr>
+        <w:t>有一个长度不超过</w:t>
+      </w:r>
+      <m:oMath>
+        <m:sSup>
+          <m:sSupPr>
+            <m:ctrlPr>
+              <w:rPr>
+                <w:rFonts w:ascii="Cambria Math" w:hAnsi="Cambria Math"/>
+              </w:rPr>
+            </m:ctrlPr>
+          </m:sSupPr>
+          <m:e>
+            <m:r>
+              <m:rPr>
+                <m:sty m:val="p"/>
+              </m:rPr>
+              <w:rPr>
+                <w:rFonts w:ascii="Cambria Math" w:hAnsi="Cambria Math" w:hint="eastAsia"/>
+              </w:rPr>
+              <m:t>10</m:t>
+            </m:r>
+            <m:ctrlPr>
+              <w:rPr>
+                <w:rFonts w:ascii="Cambria Math" w:hAnsi="Cambria Math" w:hint="eastAsia"/>
+              </w:rPr>
+            </m:ctrlPr>
+          </m:e>
+          <m:sup>
+            <m:r>
+              <m:rPr>
+                <m:sty m:val="p"/>
+              </m:rPr>
+              <w:rPr>
+                <w:rFonts w:ascii="Cambria Math" w:hAnsi="Cambria Math"/>
+              </w:rPr>
+              <m:t>5</m:t>
+            </m:r>
+          </m:sup>
+        </m:sSup>
+      </m:oMath>
+      <w:proofErr w:type="gramStart"/>
+      <w:r>
+        <w:rPr>
+          <w:rFonts w:hint="eastAsia"/>
+        </w:rPr>
+        <w:t>的主串</w:t>
+      </w:r>
+      <w:proofErr w:type="gramEnd"/>
+      <m:oMath>
+        <m:r>
+          <m:rPr>
+            <m:sty m:val="p"/>
+          </m:rPr>
+          <w:rPr>
+            <w:rFonts w:ascii="Cambria Math" w:hAnsi="Cambria Math"/>
+          </w:rPr>
+          <m:t>T</m:t>
+        </m:r>
+      </m:oMath>
+      <w:r>
+        <w:rPr>
+          <w:rFonts w:hint="eastAsia"/>
+        </w:rPr>
+        <w:t>，以及若干加起来总长度不超过</w:t>
+      </w:r>
+      <m:oMath>
+        <m:sSup>
+          <m:sSupPr>
+            <m:ctrlPr>
+              <w:rPr>
+                <w:rFonts w:ascii="Cambria Math" w:hAnsi="Cambria Math"/>
+              </w:rPr>
+            </m:ctrlPr>
+          </m:sSupPr>
+          <m:e>
+            <m:r>
+              <m:rPr>
+                <m:sty m:val="p"/>
+              </m:rPr>
+              <w:rPr>
+                <w:rFonts w:ascii="Cambria Math" w:hAnsi="Cambria Math"/>
+              </w:rPr>
+              <m:t>10</m:t>
+            </m:r>
+          </m:e>
+          <m:sup>
+            <m:r>
+              <m:rPr>
+                <m:sty m:val="p"/>
+              </m:rPr>
+              <w:rPr>
+                <w:rFonts w:ascii="Cambria Math" w:hAnsi="Cambria Math"/>
+              </w:rPr>
+              <m:t>5</m:t>
+            </m:r>
+          </m:sup>
+        </m:sSup>
+      </m:oMath>
+      <w:r>
+        <w:rPr>
+          <w:rFonts w:hint="eastAsia"/>
+        </w:rPr>
+        <w:t>的模式串</w:t>
+      </w:r>
+      <m:oMath>
+        <m:sSub>
+          <m:sSubPr>
+            <m:ctrlPr>
+              <w:rPr>
+                <w:rFonts w:ascii="Cambria Math" w:hAnsi="Cambria Math"/>
+                <w:i/>
+              </w:rPr>
+            </m:ctrlPr>
+          </m:sSubPr>
+          <m:e>
+            <m:r>
+              <w:rPr>
+                <w:rFonts w:ascii="Cambria Math" w:hAnsi="Cambria Math"/>
+              </w:rPr>
+              <m:t>S</m:t>
+            </m:r>
+          </m:e>
+          <m:sub>
+            <m:r>
+              <w:rPr>
+                <w:rFonts w:ascii="Cambria Math" w:hAnsi="Cambria Math"/>
+              </w:rPr>
+              <m:t>i</m:t>
+            </m:r>
+          </m:sub>
+        </m:sSub>
+      </m:oMath>
+      <w:r>
+        <w:rPr>
+          <w:rFonts w:hint="eastAsia"/>
+        </w:rPr>
+        <w:t>。对于每一个模式串</w:t>
+      </w:r>
+      <m:oMath>
+        <m:sSub>
+          <m:sSubPr>
+            <m:ctrlPr>
+              <w:rPr>
+                <w:rFonts w:ascii="Cambria Math" w:hAnsi="Cambria Math"/>
+                <w:i/>
+              </w:rPr>
+            </m:ctrlPr>
+          </m:sSubPr>
+          <m:e>
+            <m:r>
+              <w:rPr>
+                <w:rFonts w:ascii="Cambria Math" w:hAnsi="Cambria Math"/>
+              </w:rPr>
+              <m:t>S</m:t>
+            </m:r>
+          </m:e>
+          <m:sub>
+            <m:r>
+              <w:rPr>
+                <w:rFonts w:ascii="Cambria Math" w:hAnsi="Cambria Math"/>
+              </w:rPr>
+              <m:t>i</m:t>
+            </m:r>
+          </m:sub>
+        </m:sSub>
+      </m:oMath>
+      <w:r>
+        <w:rPr>
+          <w:rFonts w:hint="eastAsia"/>
+        </w:rPr>
+        <w:t>，求出</w:t>
+      </w:r>
+      <m:oMath>
+        <m:sSub>
+          <m:sSubPr>
+            <m:ctrlPr>
+              <w:rPr>
+                <w:rFonts w:ascii="Cambria Math" w:hAnsi="Cambria Math"/>
+                <w:i/>
+              </w:rPr>
+            </m:ctrlPr>
+          </m:sSubPr>
+          <m:e>
+            <m:r>
+              <w:rPr>
+                <w:rFonts w:ascii="Cambria Math" w:hAnsi="Cambria Math"/>
+              </w:rPr>
+              <m:t>S</m:t>
+            </m:r>
+          </m:e>
+          <m:sub>
+            <m:r>
+              <w:rPr>
+                <w:rFonts w:ascii="Cambria Math" w:hAnsi="Cambria Math"/>
+              </w:rPr>
+              <m:t>i</m:t>
+            </m:r>
+          </m:sub>
+        </m:sSub>
+      </m:oMath>
+      <w:r>
+        <w:rPr>
+          <w:rFonts w:hint="eastAsia"/>
+        </w:rPr>
+        <w:t>在</w:t>
+      </w:r>
+      <m:oMath>
+        <m:r>
+          <m:rPr>
+            <m:sty m:val="p"/>
+          </m:rPr>
+          <w:rPr>
+            <w:rFonts w:ascii="Cambria Math" w:hAnsi="Cambria Math" w:hint="eastAsia"/>
+          </w:rPr>
+          <m:t>T</m:t>
+        </m:r>
+      </m:oMath>
+      <w:r>
+        <w:rPr>
+          <w:rFonts w:hint="eastAsia"/>
+        </w:rPr>
+        <w:t>中最多不重叠的出现了几次？</w:t>
+      </w:r>
+    </w:p>
+    <w:p/>
+    <w:p>
+      <w:pPr>
+        <w:rPr>
+          <w:rFonts w:hint="eastAsia"/>
+        </w:rPr>
+      </w:pPr>
+      <w:r>
+        <w:tab/>
+      </w:r>
+      <w:r>
+        <w:rPr>
+          <w:rFonts w:hint="eastAsia"/>
+        </w:rPr>
+        <w:t>因为模式串加起来的总长度不超过</w:t>
+      </w:r>
+      <m:oMath>
+        <m:sSup>
+          <m:sSupPr>
+            <m:ctrlPr>
+              <w:rPr>
+                <w:rFonts w:ascii="Cambria Math" w:hAnsi="Cambria Math"/>
+                <w:i/>
+              </w:rPr>
+            </m:ctrlPr>
+          </m:sSupPr>
+          <m:e>
+            <m:r>
+              <w:rPr>
+                <w:rFonts w:ascii="Cambria Math" w:hAnsi="Cambria Math"/>
+              </w:rPr>
+              <m:t>10</m:t>
+            </m:r>
+          </m:e>
+          <m:sup>
+            <m:r>
+              <w:rPr>
+                <w:rFonts w:ascii="Cambria Math" w:hAnsi="Cambria Math"/>
+              </w:rPr>
+              <m:t>5</m:t>
+            </m:r>
+          </m:sup>
+        </m:sSup>
+      </m:oMath>
+      <w:r>
+        <w:rPr>
+          <w:rFonts w:hint="eastAsia"/>
+        </w:rPr>
+        <w:t>，所以最多有大概不超过</w:t>
+      </w:r>
+      <m:oMath>
+        <m:sSup>
+          <m:sSupPr>
+            <m:ctrlPr>
+              <w:rPr>
+                <w:rFonts w:ascii="Cambria Math" w:hAnsi="Cambria Math"/>
+                <w:i/>
+              </w:rPr>
+            </m:ctrlPr>
+          </m:sSupPr>
+          <m:e>
+            <m:r>
+              <w:rPr>
+                <w:rFonts w:ascii="Cambria Math" w:hAnsi="Cambria Math"/>
+              </w:rPr>
+              <m:t>10</m:t>
+            </m:r>
+          </m:e>
+          <m:sup>
+            <m:r>
+              <w:rPr>
+                <w:rFonts w:ascii="Cambria Math" w:hAnsi="Cambria Math"/>
+              </w:rPr>
+              <m:t>2.5</m:t>
+            </m:r>
+          </m:sup>
+        </m:sSup>
+      </m:oMath>
+      <w:r>
+        <w:rPr>
+          <w:rFonts w:hint="eastAsia"/>
+        </w:rPr>
+        <w:t>种不同的模式串长度。我们将模板</w:t>
+      </w:r>
+      <w:proofErr w:type="gramStart"/>
+      <w:r>
+        <w:rPr>
+          <w:rFonts w:hint="eastAsia"/>
+        </w:rPr>
+        <w:t>串按照</w:t>
+      </w:r>
+      <w:proofErr w:type="gramEnd"/>
+      <w:r>
+        <w:rPr>
+          <w:rFonts w:hint="eastAsia"/>
+        </w:rPr>
+        <w:t>长度分类，对于长度为</w:t>
+      </w:r>
+      <m:oMath>
+        <m:r>
+          <m:rPr>
+            <m:sty m:val="p"/>
+          </m:rPr>
+          <w:rPr>
+            <w:rFonts w:ascii="Cambria Math" w:hAnsi="Cambria Math" w:hint="eastAsia"/>
+          </w:rPr>
+          <m:t>len</m:t>
+        </m:r>
+      </m:oMath>
+      <w:r>
+        <w:rPr>
+          <w:rFonts w:hint="eastAsia"/>
+        </w:rPr>
+        <w:t>的模板串，我们可以把</w:t>
+      </w:r>
+      <w:proofErr w:type="gramStart"/>
+      <w:r>
+        <w:rPr>
+          <w:rFonts w:hint="eastAsia"/>
+        </w:rPr>
+        <w:t>主串所有</w:t>
+      </w:r>
+      <w:proofErr w:type="gramEnd"/>
+      <w:r>
+        <w:rPr>
+          <w:rFonts w:hint="eastAsia"/>
+        </w:rPr>
+        <w:t>长度为</w:t>
+      </w:r>
+      <m:oMath>
+        <m:r>
+          <m:rPr>
+            <m:sty m:val="p"/>
+          </m:rPr>
+          <w:rPr>
+            <w:rFonts w:ascii="Cambria Math" w:hAnsi="Cambria Math" w:hint="eastAsia"/>
+          </w:rPr>
+          <m:t>len</m:t>
+        </m:r>
+      </m:oMath>
+      <w:proofErr w:type="gramStart"/>
+      <w:r>
+        <w:rPr>
+          <w:rFonts w:hint="eastAsia"/>
+        </w:rPr>
+        <w:t>的子串的</w:t>
+      </w:r>
+      <w:proofErr w:type="gramEnd"/>
+      <w:r>
+        <w:rPr>
+          <w:rFonts w:hint="eastAsia"/>
+        </w:rPr>
+        <w:t>hash</w:t>
+      </w:r>
+      <w:proofErr w:type="gramStart"/>
+      <w:r>
+        <w:rPr>
+          <w:rFonts w:hint="eastAsia"/>
+        </w:rPr>
+        <w:t>值求出来</w:t>
+      </w:r>
+      <w:proofErr w:type="gramEnd"/>
+      <w:r>
+        <w:rPr>
+          <w:rFonts w:hint="eastAsia"/>
+        </w:rPr>
+        <w:t>，然后排序将同一hash值的</w:t>
+      </w:r>
+      <w:proofErr w:type="gramStart"/>
+      <w:r>
+        <w:rPr>
+          <w:rFonts w:hint="eastAsia"/>
+        </w:rPr>
+        <w:t>子串按照</w:t>
+      </w:r>
+      <w:proofErr w:type="gramEnd"/>
+      <w:r>
+        <w:rPr>
+          <w:rFonts w:hint="eastAsia"/>
+        </w:rPr>
+        <w:t>出现位置先后排序。对于每</w:t>
+      </w:r>
+      <w:proofErr w:type="gramStart"/>
+      <w:r>
+        <w:rPr>
+          <w:rFonts w:hint="eastAsia"/>
+        </w:rPr>
+        <w:t>一个主串中</w:t>
+      </w:r>
+      <w:proofErr w:type="gramEnd"/>
+      <w:r>
+        <w:rPr>
+          <w:rFonts w:hint="eastAsia"/>
+        </w:rPr>
+        <w:t>长度为</w:t>
+      </w:r>
+      <m:oMath>
+        <m:r>
+          <m:rPr>
+            <m:sty m:val="p"/>
+          </m:rPr>
+          <w:rPr>
+            <w:rFonts w:ascii="Cambria Math" w:hAnsi="Cambria Math" w:hint="eastAsia"/>
+          </w:rPr>
+          <m:t>len</m:t>
+        </m:r>
+      </m:oMath>
+      <w:r>
+        <w:rPr>
+          <w:rFonts w:hint="eastAsia"/>
+        </w:rPr>
+        <w:t>的子串，我们可以预处理出和它hash值相同且出现位置在它之后最</w:t>
+      </w:r>
+      <w:r>
+        <w:rPr>
+          <w:rFonts w:hint="eastAsia"/>
+        </w:rPr>
+        <w:t>靠</w:t>
+      </w:r>
+      <w:r>
+        <w:rPr>
+          <w:rFonts w:hint="eastAsia"/>
+        </w:rPr>
+        <w:t>前的一个不重叠出现</w:t>
+      </w:r>
+      <w:proofErr w:type="gramStart"/>
+      <w:r>
+        <w:rPr>
+          <w:rFonts w:hint="eastAsia"/>
+        </w:rPr>
+        <w:t>的子串的</w:t>
+      </w:r>
+      <w:proofErr w:type="gramEnd"/>
+      <w:r>
+        <w:rPr>
+          <w:rFonts w:hint="eastAsia"/>
+        </w:rPr>
+        <w:t>位置</w:t>
+      </w:r>
+      <w:r>
+        <w:rPr>
+          <w:rFonts w:hint="eastAsia"/>
+        </w:rPr>
+        <w:t>。然后对于每一个模式串我们就能比较方便的求出它的最多不重叠出现次数了。</w:t>
       </w:r>
       <w:bookmarkStart w:id="0" w:name="_GoBack"/>
       <w:bookmarkEnd w:id="0"/>
-      <w:r>
-        <w:rPr>
-          <w:rFonts w:hint="eastAsia"/>
-        </w:rPr>
-        <w:t>能够保证以后尽可能的少选结点。</w:t>
-      </w:r>
     </w:p>
     <w:sectPr>
       <w:pgSz w:w="11906" w:h="16838"/>

</xml_diff>